<commit_message>
schedule template with all necessary bookmarks
</commit_message>
<xml_diff>
--- a/data/simple-weekly-schedule-template.docx
+++ b/data/simple-weekly-schedule-template.docx
@@ -108,15 +108,8 @@
                 <w:bCs/>
               </w:rPr>
             </w:pPr>
-            <w:proofErr w:type="spellStart"/>
-            <w:r>
-              <w:rPr>
-                <w:b/>
-                <w:bCs/>
-              </w:rPr>
-              <w:t>zStartDate</w:t>
-            </w:r>
-            <w:proofErr w:type="spellEnd"/>
+            <w:bookmarkStart w:id="0" w:name="startDate"/>
+            <w:bookmarkEnd w:id="0"/>
           </w:p>
         </w:tc>
         <w:tc>
@@ -208,8 +201,8 @@
                 <w:bCs/>
               </w:rPr>
             </w:pPr>
-            <w:bookmarkStart w:id="0" w:name="endDate"/>
-            <w:bookmarkEnd w:id="0"/>
+            <w:bookmarkStart w:id="1" w:name="endDate"/>
+            <w:bookmarkEnd w:id="1"/>
           </w:p>
         </w:tc>
       </w:tr>
@@ -453,7 +446,10 @@
             </w:tcBorders>
             <w:vAlign w:val="center"/>
           </w:tcPr>
-          <w:p/>
+          <w:p>
+            <w:bookmarkStart w:id="2" w:name="mondayMorning1"/>
+            <w:bookmarkEnd w:id="2"/>
+          </w:p>
         </w:tc>
         <w:tc>
           <w:tcPr>
@@ -465,7 +461,10 @@
             </w:tcBorders>
             <w:vAlign w:val="center"/>
           </w:tcPr>
-          <w:p/>
+          <w:p>
+            <w:bookmarkStart w:id="3" w:name="mondayAfternoon1"/>
+            <w:bookmarkEnd w:id="3"/>
+          </w:p>
         </w:tc>
         <w:tc>
           <w:tcPr>
@@ -516,7 +515,10 @@
             </w:tcBorders>
             <w:vAlign w:val="center"/>
           </w:tcPr>
-          <w:p/>
+          <w:p>
+            <w:bookmarkStart w:id="4" w:name="mondayMorning2"/>
+            <w:bookmarkEnd w:id="4"/>
+          </w:p>
         </w:tc>
         <w:tc>
           <w:tcPr>
@@ -528,7 +530,10 @@
             </w:tcBorders>
             <w:vAlign w:val="center"/>
           </w:tcPr>
-          <w:p/>
+          <w:p>
+            <w:bookmarkStart w:id="5" w:name="mondayAfternoon2"/>
+            <w:bookmarkEnd w:id="5"/>
+          </w:p>
         </w:tc>
         <w:tc>
           <w:tcPr>
@@ -570,7 +575,10 @@
             </w:tcBorders>
             <w:vAlign w:val="center"/>
           </w:tcPr>
-          <w:p/>
+          <w:p>
+            <w:bookmarkStart w:id="6" w:name="mondayMorning3"/>
+            <w:bookmarkEnd w:id="6"/>
+          </w:p>
         </w:tc>
         <w:tc>
           <w:tcPr>
@@ -582,7 +590,10 @@
             </w:tcBorders>
             <w:vAlign w:val="center"/>
           </w:tcPr>
-          <w:p/>
+          <w:p>
+            <w:bookmarkStart w:id="7" w:name="mondayAfternoon3"/>
+            <w:bookmarkEnd w:id="7"/>
+          </w:p>
         </w:tc>
         <w:tc>
           <w:tcPr>
@@ -627,7 +638,10 @@
             </w:tcBorders>
             <w:vAlign w:val="center"/>
           </w:tcPr>
-          <w:p/>
+          <w:p>
+            <w:bookmarkStart w:id="8" w:name="mondayMorning4"/>
+            <w:bookmarkEnd w:id="8"/>
+          </w:p>
         </w:tc>
         <w:tc>
           <w:tcPr>
@@ -639,7 +653,10 @@
             </w:tcBorders>
             <w:vAlign w:val="center"/>
           </w:tcPr>
-          <w:p/>
+          <w:p>
+            <w:bookmarkStart w:id="9" w:name="mondayAfternoon4"/>
+            <w:bookmarkEnd w:id="9"/>
+          </w:p>
         </w:tc>
         <w:tc>
           <w:tcPr>
@@ -765,7 +782,10 @@
             </w:tcBorders>
             <w:vAlign w:val="center"/>
           </w:tcPr>
-          <w:p/>
+          <w:p>
+            <w:bookmarkStart w:id="10" w:name="tuesdayMorning1"/>
+            <w:bookmarkEnd w:id="10"/>
+          </w:p>
         </w:tc>
         <w:tc>
           <w:tcPr>
@@ -777,7 +797,10 @@
             </w:tcBorders>
             <w:vAlign w:val="center"/>
           </w:tcPr>
-          <w:p/>
+          <w:p>
+            <w:bookmarkStart w:id="11" w:name="tuesdayAfternoon1"/>
+            <w:bookmarkEnd w:id="11"/>
+          </w:p>
         </w:tc>
         <w:tc>
           <w:tcPr>
@@ -828,7 +851,10 @@
             </w:tcBorders>
             <w:vAlign w:val="center"/>
           </w:tcPr>
-          <w:p/>
+          <w:p>
+            <w:bookmarkStart w:id="12" w:name="tuesdayMorning2"/>
+            <w:bookmarkEnd w:id="12"/>
+          </w:p>
         </w:tc>
         <w:tc>
           <w:tcPr>
@@ -840,7 +866,10 @@
             </w:tcBorders>
             <w:vAlign w:val="center"/>
           </w:tcPr>
-          <w:p/>
+          <w:p>
+            <w:bookmarkStart w:id="13" w:name="tuesdayAfternoon2"/>
+            <w:bookmarkEnd w:id="13"/>
+          </w:p>
         </w:tc>
         <w:tc>
           <w:tcPr>
@@ -882,7 +911,10 @@
             </w:tcBorders>
             <w:vAlign w:val="center"/>
           </w:tcPr>
-          <w:p/>
+          <w:p>
+            <w:bookmarkStart w:id="14" w:name="tuesdayMorning3"/>
+            <w:bookmarkEnd w:id="14"/>
+          </w:p>
         </w:tc>
         <w:tc>
           <w:tcPr>
@@ -894,7 +926,10 @@
             </w:tcBorders>
             <w:vAlign w:val="center"/>
           </w:tcPr>
-          <w:p/>
+          <w:p>
+            <w:bookmarkStart w:id="15" w:name="tuesdayAfternoon3"/>
+            <w:bookmarkEnd w:id="15"/>
+          </w:p>
         </w:tc>
         <w:tc>
           <w:tcPr>
@@ -939,7 +974,10 @@
             </w:tcBorders>
             <w:vAlign w:val="center"/>
           </w:tcPr>
-          <w:p/>
+          <w:p>
+            <w:bookmarkStart w:id="16" w:name="tuesdayMorning4"/>
+            <w:bookmarkEnd w:id="16"/>
+          </w:p>
         </w:tc>
         <w:tc>
           <w:tcPr>
@@ -951,7 +989,10 @@
             </w:tcBorders>
             <w:vAlign w:val="center"/>
           </w:tcPr>
-          <w:p/>
+          <w:p>
+            <w:bookmarkStart w:id="17" w:name="tuesdayAfternoon4"/>
+            <w:bookmarkEnd w:id="17"/>
+          </w:p>
         </w:tc>
         <w:tc>
           <w:tcPr>
@@ -1077,7 +1118,10 @@
             </w:tcBorders>
             <w:vAlign w:val="center"/>
           </w:tcPr>
-          <w:p/>
+          <w:p>
+            <w:bookmarkStart w:id="18" w:name="wednesdayMorning1"/>
+            <w:bookmarkEnd w:id="18"/>
+          </w:p>
         </w:tc>
         <w:tc>
           <w:tcPr>
@@ -1089,7 +1133,10 @@
             </w:tcBorders>
             <w:vAlign w:val="center"/>
           </w:tcPr>
-          <w:p/>
+          <w:p>
+            <w:bookmarkStart w:id="19" w:name="wednesdayAfternoon1"/>
+            <w:bookmarkEnd w:id="19"/>
+          </w:p>
         </w:tc>
         <w:tc>
           <w:tcPr>
@@ -1140,7 +1187,10 @@
             </w:tcBorders>
             <w:vAlign w:val="center"/>
           </w:tcPr>
-          <w:p/>
+          <w:p>
+            <w:bookmarkStart w:id="20" w:name="wednesdayMorning2"/>
+            <w:bookmarkEnd w:id="20"/>
+          </w:p>
         </w:tc>
         <w:tc>
           <w:tcPr>
@@ -1152,7 +1202,10 @@
             </w:tcBorders>
             <w:vAlign w:val="center"/>
           </w:tcPr>
-          <w:p/>
+          <w:p>
+            <w:bookmarkStart w:id="21" w:name="wednesdayAfternoon2"/>
+            <w:bookmarkEnd w:id="21"/>
+          </w:p>
         </w:tc>
         <w:tc>
           <w:tcPr>
@@ -1194,7 +1247,10 @@
             </w:tcBorders>
             <w:vAlign w:val="center"/>
           </w:tcPr>
-          <w:p/>
+          <w:p>
+            <w:bookmarkStart w:id="22" w:name="wednesdayMorning3"/>
+            <w:bookmarkEnd w:id="22"/>
+          </w:p>
         </w:tc>
         <w:tc>
           <w:tcPr>
@@ -1206,7 +1262,10 @@
             </w:tcBorders>
             <w:vAlign w:val="center"/>
           </w:tcPr>
-          <w:p/>
+          <w:p>
+            <w:bookmarkStart w:id="23" w:name="wednesdayAfternoon3"/>
+            <w:bookmarkEnd w:id="23"/>
+          </w:p>
         </w:tc>
         <w:tc>
           <w:tcPr>
@@ -1251,7 +1310,10 @@
             </w:tcBorders>
             <w:vAlign w:val="center"/>
           </w:tcPr>
-          <w:p/>
+          <w:p>
+            <w:bookmarkStart w:id="24" w:name="wednesdayMorning4"/>
+            <w:bookmarkEnd w:id="24"/>
+          </w:p>
         </w:tc>
         <w:tc>
           <w:tcPr>
@@ -1263,7 +1325,10 @@
             </w:tcBorders>
             <w:vAlign w:val="center"/>
           </w:tcPr>
-          <w:p/>
+          <w:p>
+            <w:bookmarkStart w:id="25" w:name="wednesdayAfternoon4"/>
+            <w:bookmarkEnd w:id="25"/>
+          </w:p>
         </w:tc>
         <w:tc>
           <w:tcPr>
@@ -1389,7 +1454,10 @@
             </w:tcBorders>
             <w:vAlign w:val="center"/>
           </w:tcPr>
-          <w:p/>
+          <w:p>
+            <w:bookmarkStart w:id="26" w:name="thursdayMorning1"/>
+            <w:bookmarkEnd w:id="26"/>
+          </w:p>
         </w:tc>
         <w:tc>
           <w:tcPr>
@@ -1401,7 +1469,10 @@
             </w:tcBorders>
             <w:vAlign w:val="center"/>
           </w:tcPr>
-          <w:p/>
+          <w:p>
+            <w:bookmarkStart w:id="27" w:name="thursdayAfternoon1"/>
+            <w:bookmarkEnd w:id="27"/>
+          </w:p>
         </w:tc>
         <w:tc>
           <w:tcPr>
@@ -1452,7 +1523,10 @@
             </w:tcBorders>
             <w:vAlign w:val="center"/>
           </w:tcPr>
-          <w:p/>
+          <w:p>
+            <w:bookmarkStart w:id="28" w:name="thursdayMorning2"/>
+            <w:bookmarkEnd w:id="28"/>
+          </w:p>
         </w:tc>
         <w:tc>
           <w:tcPr>
@@ -1464,7 +1538,10 @@
             </w:tcBorders>
             <w:vAlign w:val="center"/>
           </w:tcPr>
-          <w:p/>
+          <w:p>
+            <w:bookmarkStart w:id="29" w:name="thursdayAfternoon2"/>
+            <w:bookmarkEnd w:id="29"/>
+          </w:p>
         </w:tc>
         <w:tc>
           <w:tcPr>
@@ -1506,7 +1583,10 @@
             </w:tcBorders>
             <w:vAlign w:val="center"/>
           </w:tcPr>
-          <w:p/>
+          <w:p>
+            <w:bookmarkStart w:id="30" w:name="thursdayMorning3"/>
+            <w:bookmarkEnd w:id="30"/>
+          </w:p>
         </w:tc>
         <w:tc>
           <w:tcPr>
@@ -1518,7 +1598,10 @@
             </w:tcBorders>
             <w:vAlign w:val="center"/>
           </w:tcPr>
-          <w:p/>
+          <w:p>
+            <w:bookmarkStart w:id="31" w:name="thursdayAfternoon3"/>
+            <w:bookmarkEnd w:id="31"/>
+          </w:p>
         </w:tc>
         <w:tc>
           <w:tcPr>
@@ -1563,7 +1646,10 @@
             </w:tcBorders>
             <w:vAlign w:val="center"/>
           </w:tcPr>
-          <w:p/>
+          <w:p>
+            <w:bookmarkStart w:id="32" w:name="thursdayMorning4"/>
+            <w:bookmarkEnd w:id="32"/>
+          </w:p>
         </w:tc>
         <w:tc>
           <w:tcPr>
@@ -1575,7 +1661,10 @@
             </w:tcBorders>
             <w:vAlign w:val="center"/>
           </w:tcPr>
-          <w:p/>
+          <w:p>
+            <w:bookmarkStart w:id="33" w:name="thursdayAfternoon4"/>
+            <w:bookmarkEnd w:id="33"/>
+          </w:p>
         </w:tc>
         <w:tc>
           <w:tcPr>
@@ -1701,7 +1790,10 @@
             </w:tcBorders>
             <w:vAlign w:val="center"/>
           </w:tcPr>
-          <w:p/>
+          <w:p>
+            <w:bookmarkStart w:id="34" w:name="fridayMorning1"/>
+            <w:bookmarkEnd w:id="34"/>
+          </w:p>
         </w:tc>
         <w:tc>
           <w:tcPr>
@@ -1713,7 +1805,10 @@
             </w:tcBorders>
             <w:vAlign w:val="center"/>
           </w:tcPr>
-          <w:p/>
+          <w:p>
+            <w:bookmarkStart w:id="35" w:name="fridayAfternoon1"/>
+            <w:bookmarkEnd w:id="35"/>
+          </w:p>
         </w:tc>
         <w:tc>
           <w:tcPr>
@@ -1764,7 +1859,10 @@
             </w:tcBorders>
             <w:vAlign w:val="center"/>
           </w:tcPr>
-          <w:p/>
+          <w:p>
+            <w:bookmarkStart w:id="36" w:name="fridayMorning2"/>
+            <w:bookmarkEnd w:id="36"/>
+          </w:p>
         </w:tc>
         <w:tc>
           <w:tcPr>
@@ -1776,7 +1874,10 @@
             </w:tcBorders>
             <w:vAlign w:val="center"/>
           </w:tcPr>
-          <w:p/>
+          <w:p>
+            <w:bookmarkStart w:id="37" w:name="fridayAfternoon2"/>
+            <w:bookmarkEnd w:id="37"/>
+          </w:p>
         </w:tc>
         <w:tc>
           <w:tcPr>
@@ -1818,7 +1919,10 @@
             </w:tcBorders>
             <w:vAlign w:val="center"/>
           </w:tcPr>
-          <w:p/>
+          <w:p>
+            <w:bookmarkStart w:id="38" w:name="fridayMorning3"/>
+            <w:bookmarkEnd w:id="38"/>
+          </w:p>
         </w:tc>
         <w:tc>
           <w:tcPr>
@@ -1830,7 +1934,10 @@
             </w:tcBorders>
             <w:vAlign w:val="center"/>
           </w:tcPr>
-          <w:p/>
+          <w:p>
+            <w:bookmarkStart w:id="39" w:name="fridayAfternoon3"/>
+            <w:bookmarkEnd w:id="39"/>
+          </w:p>
         </w:tc>
         <w:tc>
           <w:tcPr>
@@ -1875,7 +1982,10 @@
             </w:tcBorders>
             <w:vAlign w:val="center"/>
           </w:tcPr>
-          <w:p/>
+          <w:p>
+            <w:bookmarkStart w:id="40" w:name="fridayMorning4"/>
+            <w:bookmarkEnd w:id="40"/>
+          </w:p>
         </w:tc>
         <w:tc>
           <w:tcPr>
@@ -1887,7 +1997,10 @@
             </w:tcBorders>
             <w:vAlign w:val="center"/>
           </w:tcPr>
-          <w:p/>
+          <w:p>
+            <w:bookmarkStart w:id="41" w:name="fridayAfternoon4"/>
+            <w:bookmarkEnd w:id="41"/>
+          </w:p>
         </w:tc>
         <w:tc>
           <w:tcPr>
@@ -2013,7 +2126,10 @@
             </w:tcBorders>
             <w:vAlign w:val="center"/>
           </w:tcPr>
-          <w:p/>
+          <w:p>
+            <w:bookmarkStart w:id="42" w:name="saturdayMorning1"/>
+            <w:bookmarkEnd w:id="42"/>
+          </w:p>
         </w:tc>
         <w:tc>
           <w:tcPr>
@@ -2025,7 +2141,10 @@
             </w:tcBorders>
             <w:vAlign w:val="center"/>
           </w:tcPr>
-          <w:p/>
+          <w:p>
+            <w:bookmarkStart w:id="43" w:name="saturdayAfternoon1"/>
+            <w:bookmarkEnd w:id="43"/>
+          </w:p>
         </w:tc>
         <w:tc>
           <w:tcPr>
@@ -2076,7 +2195,10 @@
             </w:tcBorders>
             <w:vAlign w:val="center"/>
           </w:tcPr>
-          <w:p/>
+          <w:p>
+            <w:bookmarkStart w:id="44" w:name="saturdayMorning2"/>
+            <w:bookmarkEnd w:id="44"/>
+          </w:p>
         </w:tc>
         <w:tc>
           <w:tcPr>
@@ -2088,7 +2210,10 @@
             </w:tcBorders>
             <w:vAlign w:val="center"/>
           </w:tcPr>
-          <w:p/>
+          <w:p>
+            <w:bookmarkStart w:id="45" w:name="saturdayAfternoon2"/>
+            <w:bookmarkEnd w:id="45"/>
+          </w:p>
         </w:tc>
         <w:tc>
           <w:tcPr>
@@ -2130,7 +2255,10 @@
             </w:tcBorders>
             <w:vAlign w:val="center"/>
           </w:tcPr>
-          <w:p/>
+          <w:p>
+            <w:bookmarkStart w:id="46" w:name="saturdayMorning3"/>
+            <w:bookmarkEnd w:id="46"/>
+          </w:p>
         </w:tc>
         <w:tc>
           <w:tcPr>
@@ -2142,7 +2270,10 @@
             </w:tcBorders>
             <w:vAlign w:val="center"/>
           </w:tcPr>
-          <w:p/>
+          <w:p>
+            <w:bookmarkStart w:id="47" w:name="saturdayAfternoon3"/>
+            <w:bookmarkEnd w:id="47"/>
+          </w:p>
         </w:tc>
         <w:tc>
           <w:tcPr>
@@ -2187,7 +2318,10 @@
             </w:tcBorders>
             <w:vAlign w:val="center"/>
           </w:tcPr>
-          <w:p/>
+          <w:p>
+            <w:bookmarkStart w:id="48" w:name="saturdayMorning4"/>
+            <w:bookmarkEnd w:id="48"/>
+          </w:p>
         </w:tc>
         <w:tc>
           <w:tcPr>
@@ -2199,7 +2333,10 @@
             </w:tcBorders>
             <w:vAlign w:val="center"/>
           </w:tcPr>
-          <w:p/>
+          <w:p>
+            <w:bookmarkStart w:id="49" w:name="saturdayAfternoon4"/>
+            <w:bookmarkEnd w:id="49"/>
+          </w:p>
         </w:tc>
         <w:tc>
           <w:tcPr>
@@ -2325,7 +2462,10 @@
             </w:tcBorders>
             <w:vAlign w:val="center"/>
           </w:tcPr>
-          <w:p/>
+          <w:p>
+            <w:bookmarkStart w:id="50" w:name="sundayMorning1"/>
+            <w:bookmarkEnd w:id="50"/>
+          </w:p>
         </w:tc>
         <w:tc>
           <w:tcPr>
@@ -2337,7 +2477,10 @@
             </w:tcBorders>
             <w:vAlign w:val="center"/>
           </w:tcPr>
-          <w:p/>
+          <w:p>
+            <w:bookmarkStart w:id="51" w:name="sundayAfternoon1"/>
+            <w:bookmarkEnd w:id="51"/>
+          </w:p>
         </w:tc>
         <w:tc>
           <w:tcPr>
@@ -2388,7 +2531,10 @@
             </w:tcBorders>
             <w:vAlign w:val="center"/>
           </w:tcPr>
-          <w:p/>
+          <w:p>
+            <w:bookmarkStart w:id="52" w:name="sundayMorning2"/>
+            <w:bookmarkEnd w:id="52"/>
+          </w:p>
         </w:tc>
         <w:tc>
           <w:tcPr>
@@ -2400,7 +2546,10 @@
             </w:tcBorders>
             <w:vAlign w:val="center"/>
           </w:tcPr>
-          <w:p/>
+          <w:p>
+            <w:bookmarkStart w:id="53" w:name="sundayAfternoon2"/>
+            <w:bookmarkEnd w:id="53"/>
+          </w:p>
         </w:tc>
         <w:tc>
           <w:tcPr>
@@ -2438,7 +2587,10 @@
             </w:tcBorders>
             <w:vAlign w:val="center"/>
           </w:tcPr>
-          <w:p/>
+          <w:p>
+            <w:bookmarkStart w:id="54" w:name="sundayMorning3"/>
+            <w:bookmarkEnd w:id="54"/>
+          </w:p>
         </w:tc>
         <w:tc>
           <w:tcPr>
@@ -2450,7 +2602,10 @@
             </w:tcBorders>
             <w:vAlign w:val="center"/>
           </w:tcPr>
-          <w:p/>
+          <w:p>
+            <w:bookmarkStart w:id="55" w:name="sundayAfternoon3"/>
+            <w:bookmarkEnd w:id="55"/>
+          </w:p>
         </w:tc>
         <w:tc>
           <w:tcPr>
@@ -2487,7 +2642,10 @@
             </w:tcBorders>
             <w:vAlign w:val="center"/>
           </w:tcPr>
-          <w:p/>
+          <w:p>
+            <w:bookmarkStart w:id="56" w:name="sundayMorning4"/>
+            <w:bookmarkEnd w:id="56"/>
+          </w:p>
         </w:tc>
         <w:tc>
           <w:tcPr>
@@ -2498,7 +2656,10 @@
             </w:tcBorders>
             <w:vAlign w:val="center"/>
           </w:tcPr>
-          <w:p/>
+          <w:p>
+            <w:bookmarkStart w:id="57" w:name="sundayAfternoon4"/>
+            <w:bookmarkEnd w:id="57"/>
+          </w:p>
         </w:tc>
         <w:tc>
           <w:tcPr>
@@ -3301,12 +3462,9 @@
 </file>
 
 <file path=customXml/item1.xml><?xml version="1.0" encoding="utf-8"?>
-<?mso-contentType ?>
-<FormTemplates xmlns="http://schemas.microsoft.com/sharepoint/v3/contenttype/forms">
-  <Display>DocumentLibraryForm</Display>
-  <Edit>DocumentLibraryForm</Edit>
-  <New>DocumentLibraryForm</New>
-</FormTemplates>
+<p:properties xmlns:p="http://schemas.microsoft.com/office/2006/metadata/properties" xmlns:xsi="http://www.w3.org/2001/XMLSchema-instance" xmlns:pc="http://schemas.microsoft.com/office/infopath/2007/PartnerControls">
+  <documentManagement/>
+</p:properties>
 </file>
 
 <file path=customXml/item2.xml><?xml version="1.0" encoding="utf-8"?>
@@ -3488,15 +3646,19 @@
 </file>
 
 <file path=customXml/item3.xml><?xml version="1.0" encoding="utf-8"?>
-<p:properties xmlns:p="http://schemas.microsoft.com/office/2006/metadata/properties" xmlns:xsi="http://www.w3.org/2001/XMLSchema-instance" xmlns:pc="http://schemas.microsoft.com/office/infopath/2007/PartnerControls">
-  <documentManagement/>
-</p:properties>
+<?mso-contentType ?>
+<FormTemplates xmlns="http://schemas.microsoft.com/sharepoint/v3/contenttype/forms">
+  <Display>DocumentLibraryForm</Display>
+  <Edit>DocumentLibraryForm</Edit>
+  <New>DocumentLibraryForm</New>
+</FormTemplates>
 </file>
 
 <file path=customXml/itemProps1.xml><?xml version="1.0" encoding="utf-8"?>
-<ds:datastoreItem xmlns:ds="http://schemas.openxmlformats.org/officeDocument/2006/customXml" ds:itemID="{AEF43B34-4148-4D7A-8D8F-35753F74A9AA}">
+<ds:datastoreItem xmlns:ds="http://schemas.openxmlformats.org/officeDocument/2006/customXml" ds:itemID="{7EBA3EA7-A425-4A06-AD8B-F0787527711F}">
   <ds:schemaRefs>
-    <ds:schemaRef ds:uri="http://schemas.microsoft.com/sharepoint/v3/contenttype/forms"/>
+    <ds:schemaRef ds:uri="http://schemas.microsoft.com/office/2006/metadata/properties"/>
+    <ds:schemaRef ds:uri="http://schemas.microsoft.com/office/infopath/2007/PartnerControls"/>
   </ds:schemaRefs>
 </ds:datastoreItem>
 </file>
@@ -3520,10 +3682,9 @@
 </file>
 
 <file path=customXml/itemProps3.xml><?xml version="1.0" encoding="utf-8"?>
-<ds:datastoreItem xmlns:ds="http://schemas.openxmlformats.org/officeDocument/2006/customXml" ds:itemID="{7EBA3EA7-A425-4A06-AD8B-F0787527711F}">
+<ds:datastoreItem xmlns:ds="http://schemas.openxmlformats.org/officeDocument/2006/customXml" ds:itemID="{AEF43B34-4148-4D7A-8D8F-35753F74A9AA}">
   <ds:schemaRefs>
-    <ds:schemaRef ds:uri="http://schemas.microsoft.com/office/2006/metadata/properties"/>
-    <ds:schemaRef ds:uri="http://schemas.microsoft.com/office/infopath/2007/PartnerControls"/>
+    <ds:schemaRef ds:uri="http://schemas.microsoft.com/sharepoint/v3/contenttype/forms"/>
   </ds:schemaRefs>
 </ds:datastoreItem>
 </file>
</xml_diff>